<commit_message>
Mise en titre de "Rendu Prototype"
</commit_message>
<xml_diff>
--- a/Compte Rendu Projet 01.docx
+++ b/Compte Rendu Projet 01.docx
@@ -12,6 +12,8 @@
       </w:sdtPr>
       <w:sdtEndPr/>
       <w:sdtContent>
+        <w:bookmarkStart w:id="0" w:name="_GoBack" w:displacedByCustomXml="prev"/>
+        <w:bookmarkEnd w:id="0" w:displacedByCustomXml="prev"/>
         <w:p>
           <w:pPr>
             <w:pStyle w:val="Sansinterligne"/>
@@ -5720,8 +5722,6 @@
         </w:rPr>
         <w:t>F</w:t>
       </w:r>
-      <w:bookmarkStart w:id="0" w:name="_GoBack"/>
-      <w:bookmarkEnd w:id="0"/>
     </w:p>
     <w:p>
       <w:pPr>
@@ -6602,7 +6602,7 @@
     </w:p>
     <w:p>
       <w:pPr>
-        <w:pStyle w:val="Sansinterligne"/>
+        <w:pStyle w:val="Titre1"/>
       </w:pPr>
       <w:r>
         <w:rPr>
@@ -6615,10 +6615,10 @@
               <wp:anchor distT="0" distB="0" distL="114300" distR="114300" simplePos="0" relativeHeight="251680768" behindDoc="0" locked="0" layoutInCell="1" allowOverlap="1">
                 <wp:simplePos x="0" y="0"/>
                 <wp:positionH relativeFrom="margin">
-                  <wp:align>center</wp:align>
+                  <wp:posOffset>-291465</wp:posOffset>
                 </wp:positionH>
                 <wp:positionV relativeFrom="paragraph">
-                  <wp:posOffset>189230</wp:posOffset>
+                  <wp:posOffset>311150</wp:posOffset>
                 </wp:positionV>
                 <wp:extent cx="6334760" cy="4753610"/>
                 <wp:effectExtent l="0" t="0" r="8890" b="8890"/>
@@ -6753,7 +6753,7 @@
           </mc:Choice>
           <mc:Fallback>
             <w:pict>
-              <v:group w14:anchorId="4A790CA5" id="Groupe 77" o:spid="_x0000_s1026" style="position:absolute;margin-left:0;margin-top:14.9pt;width:498.8pt;height:374.3pt;z-index:251680768;mso-position-horizontal:center;mso-position-horizontal-relative:margin;mso-width-relative:margin;mso-height-relative:margin" coordsize="76161,57150" o:gfxdata="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">
+              <v:group w14:anchorId="56012360" id="Groupe 77" o:spid="_x0000_s1026" style="position:absolute;margin-left:-22.95pt;margin-top:24.5pt;width:498.8pt;height:374.3pt;z-index:251680768;mso-position-horizontal-relative:margin;mso-width-relative:margin;mso-height-relative:margin" coordsize="76161,57150" o:gfxdata="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">
                 <v:shapetype id="_x0000_t75" coordsize="21600,21600" o:spt="75" o:preferrelative="t" path="m@4@5l@4@11@9@11@9@5xe" filled="f" stroked="f">
                   <v:stroke joinstyle="miter"/>
                   <v:formulas>

</xml_diff>